<commit_message>
Added Helens "Introducing linear regression"
</commit_message>
<xml_diff>
--- a/static/word-versions/instructions-linear-regression.docx
+++ b/static/word-versions/instructions-linear-regression.docx
@@ -57,6 +57,23 @@
         </w:numPr>
       </w:pPr>
       <w:hyperlink r:id="rId21">
+        <w:r>
+          <w:rPr>
+            <w:rStyle w:val="Hyperlink"/>
+          </w:rPr>
+          <w:t xml:space="preserve">Introducing linear regression</w:t>
+        </w:r>
+      </w:hyperlink>
+    </w:p>
+    <w:p>
+      <w:pPr>
+        <w:pStyle w:val="Compact"/>
+        <w:numPr>
+          <w:numId w:val="1001"/>
+          <w:ilvl w:val="0"/>
+        </w:numPr>
+      </w:pPr>
+      <w:hyperlink r:id="rId22">
         <w:r>
           <w:rPr>
             <w:rStyle w:val="Hyperlink"/>
@@ -73,35 +90,12 @@
           <w:ilvl w:val="0"/>
         </w:numPr>
       </w:pPr>
-      <w:hyperlink r:id="rId22">
+      <w:hyperlink r:id="rId23">
         <w:r>
           <w:rPr>
             <w:rStyle w:val="Hyperlink"/>
           </w:rPr>
           <w:t xml:space="preserve">How much is explained by regression?</w:t>
-        </w:r>
-      </w:hyperlink>
-    </w:p>
-    <w:p>
-      <w:pPr>
-        <w:pStyle w:val="Compact"/>
-        <w:numPr>
-          <w:numId w:val="1001"/>
-          <w:ilvl w:val="0"/>
-        </w:numPr>
-      </w:pPr>
-      <w:r>
-        <w:t xml:space="preserve">NEED TO ADD a lesson about fitting regression lines, using the</w:t>
-      </w:r>
-      <w:r>
-        <w:t xml:space="preserve"> </w:t>
-      </w:r>
-      <w:hyperlink r:id="rId23">
-        <w:r>
-          <w:rPr>
-            <w:rStyle w:val="Hyperlink"/>
-          </w:rPr>
-          <w:t xml:space="preserve">LA_sum_of_square_errors</w:t>
         </w:r>
       </w:hyperlink>
     </w:p>
@@ -525,7 +519,7 @@
       <w:r>
         <w:t xml:space="preserve"> </w:t>
       </w:r>
-      <w:hyperlink r:id="rId21">
+      <w:hyperlink r:id="rId22">
         <w:r>
           <w:rPr>
             <w:rStyle w:val="Hyperlink"/>
@@ -4634,7 +4628,7 @@
       <w:r>
         <w:t xml:space="preserve"> </w:t>
       </w:r>
-      <w:hyperlink r:id="rId23">
+      <w:hyperlink r:id="rId43">
         <w:r>
           <w:rPr>
             <w:rStyle w:val="Hyperlink"/>
@@ -4757,11 +4751,11 @@
       <w:pPr>
         <w:pStyle w:val="Heading2"/>
       </w:pPr>
-      <w:bookmarkStart w:id="43" w:name="author-info"/>
+      <w:bookmarkStart w:id="44" w:name="author-info"/>
       <w:r>
         <w:t xml:space="preserve">Author info</w:t>
       </w:r>
-      <w:bookmarkEnd w:id="43"/>
+      <w:bookmarkEnd w:id="44"/>
     </w:p>
     <w:sectPr/>
   </w:body>

</xml_diff>